<commit_message>
Alteração para melhora dos documentos
Foi realizado algumas correções e adição de novas informações.
</commit_message>
<xml_diff>
--- a/acompanhamento projeto/Plano Projeto.docx
+++ b/acompanhamento projeto/Plano Projeto.docx
@@ -6,11 +6,9 @@
       <w:pPr>
         <w:pStyle w:val="Ttulo"/>
       </w:pPr>
-      <w:proofErr w:type="spellStart"/>
       <w:r>
         <w:t>BorrLoc</w:t>
       </w:r>
-      <w:proofErr w:type="spellEnd"/>
     </w:p>
     <w:p>
       <w:pPr>
@@ -39,13 +37,8 @@
       <w:r>
         <w:t xml:space="preserve">Esse documento visa à especificação das características do projeto </w:t>
       </w:r>
-      <w:proofErr w:type="spellStart"/>
-      <w:r>
-        <w:t>BorrLoc</w:t>
-      </w:r>
-      <w:proofErr w:type="spellEnd"/>
-      <w:r>
-        <w:t xml:space="preserve"> e a definição todos os processos de atividades, iterações que </w:t>
+      <w:r>
+        <w:t xml:space="preserve">BorrLoc e a definição todos os processos de atividades, iterações que </w:t>
       </w:r>
       <w:r>
         <w:t>estarão</w:t>
@@ -53,8 +46,6 @@
       <w:r>
         <w:t xml:space="preserve"> presentes no aplicativo.</w:t>
       </w:r>
-      <w:bookmarkStart w:id="3" w:name="_GoBack"/>
-      <w:bookmarkEnd w:id="3"/>
     </w:p>
     <w:p>
       <w:pPr>
@@ -94,13 +85,13 @@
       <w:pPr>
         <w:pStyle w:val="Ttulo1"/>
       </w:pPr>
-      <w:bookmarkStart w:id="4" w:name="_Toc524312837"/>
-      <w:bookmarkStart w:id="5" w:name="_Toc20734060"/>
+      <w:bookmarkStart w:id="3" w:name="_Toc524312837"/>
+      <w:bookmarkStart w:id="4" w:name="_Toc20734060"/>
       <w:r>
         <w:t>Organização do Projeto</w:t>
       </w:r>
+      <w:bookmarkEnd w:id="3"/>
       <w:bookmarkEnd w:id="4"/>
-      <w:bookmarkEnd w:id="5"/>
     </w:p>
     <w:p>
       <w:pPr>
@@ -638,8 +629,8 @@
         <w:pStyle w:val="Ttulo1"/>
         <w:spacing w:before="240"/>
       </w:pPr>
-      <w:bookmarkStart w:id="6" w:name="_Toc524312847"/>
-      <w:bookmarkStart w:id="7" w:name="_Toc20734070"/>
+      <w:bookmarkStart w:id="5" w:name="_Toc524312847"/>
+      <w:bookmarkStart w:id="6" w:name="_Toc20734070"/>
       <w:r>
         <w:t>Processo de Desenvolvimento e Métodos de Acompanhamento</w:t>
       </w:r>
@@ -674,17 +665,8 @@
           <w:sz w:val="20"/>
           <w:szCs w:val="20"/>
         </w:rPr>
-        <w:t xml:space="preserve"> </w:t>
-      </w:r>
-      <w:proofErr w:type="spellStart"/>
-      <w:r>
-        <w:rPr>
-          <w:sz w:val="20"/>
-          <w:szCs w:val="20"/>
-        </w:rPr>
-        <w:t>OpenUP</w:t>
-      </w:r>
-      <w:proofErr w:type="spellEnd"/>
+        <w:t xml:space="preserve"> OpenUP</w:t>
+      </w:r>
       <w:r>
         <w:rPr>
           <w:sz w:val="20"/>
@@ -727,7 +709,6 @@
         </w:rPr>
         <w:t xml:space="preserve"> O projeto será gerenciado no </w:t>
       </w:r>
-      <w:proofErr w:type="spellStart"/>
       <w:r>
         <w:rPr>
           <w:sz w:val="20"/>
@@ -756,7 +737,6 @@
         </w:rPr>
         <w:t>ub</w:t>
       </w:r>
-      <w:proofErr w:type="spellEnd"/>
       <w:r>
         <w:rPr>
           <w:sz w:val="20"/>
@@ -769,15 +749,7 @@
           <w:sz w:val="20"/>
           <w:szCs w:val="20"/>
         </w:rPr>
-        <w:t xml:space="preserve"> de Uso será gerenciado no </w:t>
-      </w:r>
-      <w:proofErr w:type="spellStart"/>
-      <w:r>
-        <w:rPr>
-          <w:sz w:val="20"/>
-          <w:szCs w:val="20"/>
-        </w:rPr>
-        <w:t>StarU</w:t>
+        <w:t xml:space="preserve"> de Uso será gerenciado no StarU</w:t>
       </w:r>
       <w:r>
         <w:rPr>
@@ -786,7 +758,6 @@
         </w:rPr>
         <w:t>ML</w:t>
       </w:r>
-      <w:proofErr w:type="spellEnd"/>
       <w:r>
         <w:rPr>
           <w:sz w:val="20"/>
@@ -794,55 +765,20 @@
         </w:rPr>
         <w:t xml:space="preserve">. Os testes serão realizados com </w:t>
       </w:r>
-      <w:proofErr w:type="spellStart"/>
       <w:r>
         <w:rPr>
           <w:sz w:val="20"/>
           <w:szCs w:val="20"/>
         </w:rPr>
-        <w:t>JUnit</w:t>
-      </w:r>
-      <w:proofErr w:type="spellEnd"/>
+        <w:t>JUnit, Selenium</w:t>
+      </w:r>
       <w:r>
         <w:rPr>
           <w:sz w:val="20"/>
           <w:szCs w:val="20"/>
         </w:rPr>
-        <w:t xml:space="preserve">, </w:t>
-      </w:r>
-      <w:proofErr w:type="spellStart"/>
-      <w:r>
-        <w:rPr>
-          <w:sz w:val="20"/>
-          <w:szCs w:val="20"/>
-        </w:rPr>
-        <w:t>Selenium</w:t>
-      </w:r>
-      <w:proofErr w:type="spellEnd"/>
-      <w:r>
-        <w:rPr>
-          <w:sz w:val="20"/>
-          <w:szCs w:val="20"/>
-        </w:rPr>
-        <w:t xml:space="preserve">. Ferramentas de Gerencia de Projeto como </w:t>
-      </w:r>
-      <w:proofErr w:type="spellStart"/>
-      <w:r>
-        <w:rPr>
-          <w:sz w:val="20"/>
-          <w:szCs w:val="20"/>
-        </w:rPr>
-        <w:t>MSproject</w:t>
-      </w:r>
-      <w:proofErr w:type="spellEnd"/>
-      <w:r>
-        <w:rPr>
-          <w:sz w:val="20"/>
-          <w:szCs w:val="20"/>
-        </w:rPr>
-        <w:t xml:space="preserve"> ou </w:t>
-      </w:r>
-      <w:proofErr w:type="spellStart"/>
+        <w:t xml:space="preserve">. Ferramentas de Gerencia de Projeto como MSproject ou </w:t>
+      </w:r>
       <w:r>
         <w:rPr>
           <w:sz w:val="20"/>
@@ -850,7 +786,6 @@
         </w:rPr>
         <w:t>OpenProject</w:t>
       </w:r>
-      <w:proofErr w:type="spellEnd"/>
       <w:r>
         <w:rPr>
           <w:sz w:val="20"/>
@@ -880,8 +815,8 @@
       <w:r>
         <w:t xml:space="preserve">Objetivos e Marcos do Projeto </w:t>
       </w:r>
+      <w:bookmarkEnd w:id="5"/>
       <w:bookmarkEnd w:id="6"/>
-      <w:bookmarkEnd w:id="7"/>
     </w:p>
     <w:p>
       <w:pPr>
@@ -1144,16 +1079,11 @@
               <w:t xml:space="preserve">Estudo aprofundado na </w:t>
             </w:r>
             <w:r>
-              <w:t xml:space="preserve">Linguagem </w:t>
-            </w:r>
-            <w:proofErr w:type="spellStart"/>
-            <w:r>
-              <w:t>A</w:t>
+              <w:t>Linguagem A</w:t>
             </w:r>
             <w:r>
               <w:t>ndroid</w:t>
             </w:r>
-            <w:proofErr w:type="spellEnd"/>
           </w:p>
         </w:tc>
         <w:tc>
@@ -1293,25 +1223,8 @@
       <w:r>
         <w:t xml:space="preserve">O </w:t>
       </w:r>
-      <w:proofErr w:type="spellStart"/>
-      <w:r>
-        <w:t>app</w:t>
-      </w:r>
-      <w:proofErr w:type="spellEnd"/>
-      <w:r>
-        <w:t xml:space="preserve"> tem como atualização e seu </w:t>
-      </w:r>
-      <w:proofErr w:type="spellStart"/>
-      <w:r>
-        <w:t>deploy</w:t>
-      </w:r>
-      <w:proofErr w:type="spellEnd"/>
-      <w:r>
-        <w:t xml:space="preserve"> no repositório do </w:t>
-      </w:r>
-      <w:proofErr w:type="spellStart"/>
-      <w:r>
-        <w:t>G</w:t>
+      <w:r>
+        <w:t>app tem como atualização e seu deploy no repositório do G</w:t>
       </w:r>
       <w:r>
         <w:t>it</w:t>
@@ -1322,7 +1235,6 @@
       <w:r>
         <w:t>ub</w:t>
       </w:r>
-      <w:proofErr w:type="spellEnd"/>
       <w:r>
         <w:t>,</w:t>
       </w:r>
@@ -1350,13 +1262,13 @@
         <w:pStyle w:val="Corpodetexto"/>
       </w:pPr>
       <w:r>
-        <w:t xml:space="preserve">A </w:t>
-      </w:r>
-      <w:proofErr w:type="spellStart"/>
-      <w:r>
-        <w:t>codificaçãa</w:t>
-      </w:r>
-      <w:proofErr w:type="spellEnd"/>
+        <w:t>A codificaçã</w:t>
+      </w:r>
+      <w:r>
+        <w:t>o</w:t>
+      </w:r>
+      <w:bookmarkStart w:id="7" w:name="_GoBack"/>
+      <w:bookmarkEnd w:id="7"/>
       <w:r>
         <w:t xml:space="preserve"> o versionamento </w:t>
       </w:r>
@@ -1372,16 +1284,11 @@
       <w:r>
         <w:t xml:space="preserve"> onde seguirá para sua segunda parte em 2014. Os testes no ambiente de produção ocorrerá tanto na plataforma </w:t>
       </w:r>
-      <w:proofErr w:type="spellStart"/>
       <w:r>
         <w:t>A</w:t>
       </w:r>
       <w:r>
-        <w:t>ndroid</w:t>
-      </w:r>
-      <w:proofErr w:type="spellEnd"/>
-      <w:r>
-        <w:t xml:space="preserve"> com</w:t>
+        <w:t>ndroid com</w:t>
       </w:r>
       <w:r>
         <w:t>o também através da plataforma Eclipse.</w:t>
@@ -1569,16 +1476,31 @@
             </w:rPr>
             <w:t>de</w:t>
           </w:r>
-          <w:fldSimple w:instr=" NUMPAGES  \* MERGEFORMAT ">
-            <w:r>
-              <w:rPr>
-                <w:rStyle w:val="Nmerodepgina"/>
-                <w:noProof/>
-                <w:lang w:val="en-US"/>
-              </w:rPr>
-              <w:t>2</w:t>
-            </w:r>
-          </w:fldSimple>
+          <w:r>
+            <w:fldChar w:fldCharType="begin"/>
+          </w:r>
+          <w:r>
+            <w:instrText xml:space="preserve"> NUMPAGES  \* MERGEFORMAT </w:instrText>
+          </w:r>
+          <w:r>
+            <w:fldChar w:fldCharType="separate"/>
+          </w:r>
+          <w:r>
+            <w:rPr>
+              <w:rStyle w:val="Nmerodepgina"/>
+              <w:noProof/>
+              <w:lang w:val="en-US"/>
+            </w:rPr>
+            <w:t>2</w:t>
+          </w:r>
+          <w:r>
+            <w:rPr>
+              <w:rStyle w:val="Nmerodepgina"/>
+              <w:noProof/>
+              <w:lang w:val="en-US"/>
+            </w:rPr>
+            <w:fldChar w:fldCharType="end"/>
+          </w:r>
         </w:p>
       </w:tc>
     </w:tr>
@@ -1636,11 +1558,9 @@
           <w:tcW w:w="6379" w:type="dxa"/>
         </w:tcPr>
         <w:p>
-          <w:proofErr w:type="spellStart"/>
           <w:r>
             <w:t>BorrLoc</w:t>
           </w:r>
-          <w:proofErr w:type="spellEnd"/>
         </w:p>
       </w:tc>
       <w:tc>
@@ -4462,7 +4382,7 @@
 </file>
 
 <file path=customXml/itemProps1.xml><?xml version="1.0" encoding="utf-8"?>
-<ds:datastoreItem xmlns:ds="http://schemas.openxmlformats.org/officeDocument/2006/customXml" ds:itemID="{82B9173D-7841-4672-9AED-58084E78938C}">
+<ds:datastoreItem xmlns:ds="http://schemas.openxmlformats.org/officeDocument/2006/customXml" ds:itemID="{AB8166DC-6B68-4C79-A8BD-14DEB28D0DA3}">
   <ds:schemaRefs>
     <ds:schemaRef ds:uri="http://schemas.openxmlformats.org/officeDocument/2006/bibliography"/>
   </ds:schemaRefs>

</xml_diff>

<commit_message>
Atualização e correção do nome do projeto nos artefatos
</commit_message>
<xml_diff>
--- a/acompanhamento projeto/Plano Projeto.docx
+++ b/acompanhamento projeto/Plano Projeto.docx
@@ -9,6 +9,11 @@
       <w:r>
         <w:t>BorrLoc</w:t>
       </w:r>
+      <w:r>
+        <w:t>ator App</w:t>
+      </w:r>
+      <w:bookmarkStart w:id="0" w:name="_GoBack"/>
+      <w:bookmarkEnd w:id="0"/>
     </w:p>
     <w:p>
       <w:pPr>
@@ -23,9 +28,9 @@
       <w:pPr>
         <w:pStyle w:val="Ttulo1"/>
       </w:pPr>
-      <w:bookmarkStart w:id="0" w:name="_Toc447095880"/>
-      <w:bookmarkStart w:id="1" w:name="_Toc456598586"/>
-      <w:bookmarkStart w:id="2" w:name="_Toc456600917"/>
+      <w:bookmarkStart w:id="1" w:name="_Toc447095880"/>
+      <w:bookmarkStart w:id="2" w:name="_Toc456598586"/>
+      <w:bookmarkStart w:id="3" w:name="_Toc456600917"/>
       <w:r>
         <w:t>Introdução</w:t>
       </w:r>
@@ -38,7 +43,13 @@
         <w:t xml:space="preserve">Esse documento visa à especificação das características do projeto </w:t>
       </w:r>
       <w:r>
-        <w:t xml:space="preserve">BorrLoc e a definição todos os processos de atividades, iterações que </w:t>
+        <w:t>BorrLoc</w:t>
+      </w:r>
+      <w:r>
+        <w:t>ator</w:t>
+      </w:r>
+      <w:r>
+        <w:t xml:space="preserve"> e a definição todos os processos de atividades, iterações que </w:t>
       </w:r>
       <w:r>
         <w:t>estarão</w:t>
@@ -85,13 +96,13 @@
       <w:pPr>
         <w:pStyle w:val="Ttulo1"/>
       </w:pPr>
-      <w:bookmarkStart w:id="3" w:name="_Toc524312837"/>
-      <w:bookmarkStart w:id="4" w:name="_Toc20734060"/>
+      <w:bookmarkStart w:id="4" w:name="_Toc524312837"/>
+      <w:bookmarkStart w:id="5" w:name="_Toc20734060"/>
       <w:r>
         <w:t>Organização do Projeto</w:t>
       </w:r>
-      <w:bookmarkEnd w:id="3"/>
       <w:bookmarkEnd w:id="4"/>
+      <w:bookmarkEnd w:id="5"/>
     </w:p>
     <w:p>
       <w:pPr>
@@ -629,8 +640,8 @@
         <w:pStyle w:val="Ttulo1"/>
         <w:spacing w:before="240"/>
       </w:pPr>
-      <w:bookmarkStart w:id="5" w:name="_Toc524312847"/>
-      <w:bookmarkStart w:id="6" w:name="_Toc20734070"/>
+      <w:bookmarkStart w:id="6" w:name="_Toc524312847"/>
+      <w:bookmarkStart w:id="7" w:name="_Toc20734070"/>
       <w:r>
         <w:t>Processo de Desenvolvimento e Métodos de Acompanhamento</w:t>
       </w:r>
@@ -815,8 +826,8 @@
       <w:r>
         <w:t xml:space="preserve">Objetivos e Marcos do Projeto </w:t>
       </w:r>
-      <w:bookmarkEnd w:id="5"/>
       <w:bookmarkEnd w:id="6"/>
+      <w:bookmarkEnd w:id="7"/>
     </w:p>
     <w:p>
       <w:pPr>
@@ -1201,9 +1212,9 @@
           </w:p>
         </w:tc>
       </w:tr>
-      <w:bookmarkEnd w:id="0"/>
       <w:bookmarkEnd w:id="1"/>
       <w:bookmarkEnd w:id="2"/>
+      <w:bookmarkEnd w:id="3"/>
     </w:tbl>
     <w:p/>
     <w:p/>
@@ -1267,8 +1278,6 @@
       <w:r>
         <w:t>o</w:t>
       </w:r>
-      <w:bookmarkStart w:id="7" w:name="_GoBack"/>
-      <w:bookmarkEnd w:id="7"/>
       <w:r>
         <w:t xml:space="preserve"> o versionamento </w:t>
       </w:r>
@@ -1476,31 +1485,16 @@
             </w:rPr>
             <w:t>de</w:t>
           </w:r>
-          <w:r>
-            <w:fldChar w:fldCharType="begin"/>
-          </w:r>
-          <w:r>
-            <w:instrText xml:space="preserve"> NUMPAGES  \* MERGEFORMAT </w:instrText>
-          </w:r>
-          <w:r>
-            <w:fldChar w:fldCharType="separate"/>
-          </w:r>
-          <w:r>
-            <w:rPr>
-              <w:rStyle w:val="Nmerodepgina"/>
-              <w:noProof/>
-              <w:lang w:val="en-US"/>
-            </w:rPr>
-            <w:t>2</w:t>
-          </w:r>
-          <w:r>
-            <w:rPr>
-              <w:rStyle w:val="Nmerodepgina"/>
-              <w:noProof/>
-              <w:lang w:val="en-US"/>
-            </w:rPr>
-            <w:fldChar w:fldCharType="end"/>
-          </w:r>
+          <w:fldSimple w:instr=" NUMPAGES  \* MERGEFORMAT ">
+            <w:r>
+              <w:rPr>
+                <w:rStyle w:val="Nmerodepgina"/>
+                <w:noProof/>
+                <w:lang w:val="en-US"/>
+              </w:rPr>
+              <w:t>2</w:t>
+            </w:r>
+          </w:fldSimple>
         </w:p>
       </w:tc>
     </w:tr>
@@ -1560,6 +1554,9 @@
         <w:p>
           <w:r>
             <w:t>BorrLoc</w:t>
+          </w:r>
+          <w:r>
+            <w:t>ator App</w:t>
           </w:r>
         </w:p>
       </w:tc>
@@ -4382,7 +4379,7 @@
 </file>
 
 <file path=customXml/itemProps1.xml><?xml version="1.0" encoding="utf-8"?>
-<ds:datastoreItem xmlns:ds="http://schemas.openxmlformats.org/officeDocument/2006/customXml" ds:itemID="{AB8166DC-6B68-4C79-A8BD-14DEB28D0DA3}">
+<ds:datastoreItem xmlns:ds="http://schemas.openxmlformats.org/officeDocument/2006/customXml" ds:itemID="{DE7C074D-15AC-45B8-A691-E23D8037D593}">
   <ds:schemaRefs>
     <ds:schemaRef ds:uri="http://schemas.openxmlformats.org/officeDocument/2006/bibliography"/>
   </ds:schemaRefs>

</xml_diff>

<commit_message>
Correção baseado no feedback parte 1
</commit_message>
<xml_diff>
--- a/acompanhamento projeto/Plano Projeto.docx
+++ b/acompanhamento projeto/Plano Projeto.docx
@@ -12,8 +12,6 @@
       <w:r>
         <w:t>ator App</w:t>
       </w:r>
-      <w:bookmarkStart w:id="0" w:name="_GoBack"/>
-      <w:bookmarkEnd w:id="0"/>
     </w:p>
     <w:p>
       <w:pPr>
@@ -28,9 +26,9 @@
       <w:pPr>
         <w:pStyle w:val="Ttulo1"/>
       </w:pPr>
-      <w:bookmarkStart w:id="1" w:name="_Toc447095880"/>
-      <w:bookmarkStart w:id="2" w:name="_Toc456598586"/>
-      <w:bookmarkStart w:id="3" w:name="_Toc456600917"/>
+      <w:bookmarkStart w:id="0" w:name="_Toc447095880"/>
+      <w:bookmarkStart w:id="1" w:name="_Toc456598586"/>
+      <w:bookmarkStart w:id="2" w:name="_Toc456600917"/>
       <w:r>
         <w:t>Introdução</w:t>
       </w:r>
@@ -49,7 +47,12 @@
         <w:t>ator</w:t>
       </w:r>
       <w:r>
-        <w:t xml:space="preserve"> e a definição todos os processos de atividades, iterações que </w:t>
+        <w:t xml:space="preserve"> e a definição </w:t>
+      </w:r>
+      <w:bookmarkStart w:id="3" w:name="_GoBack"/>
+      <w:bookmarkEnd w:id="3"/>
+      <w:r>
+        <w:t xml:space="preserve">todos os processos de atividades, iterações que </w:t>
       </w:r>
       <w:r>
         <w:t>estarão</w:t>
@@ -818,6 +821,18 @@
         </w:rPr>
         <w:t>.</w:t>
       </w:r>
+    </w:p>
+    <w:p>
+      <w:pPr>
+        <w:pStyle w:val="NormalWeb"/>
+        <w:spacing w:before="0" w:beforeAutospacing="0" w:after="120" w:afterAutospacing="0" w:line="240" w:lineRule="atLeast"/>
+        <w:ind w:left="709"/>
+        <w:jc w:val="both"/>
+        <w:rPr>
+          <w:sz w:val="20"/>
+          <w:szCs w:val="20"/>
+        </w:rPr>
+      </w:pPr>
     </w:p>
     <w:p>
       <w:pPr>
@@ -1005,6 +1020,9 @@
         </w:tc>
       </w:tr>
       <w:tr>
+        <w:trPr>
+          <w:trHeight w:val="3008"/>
+        </w:trPr>
         <w:tc>
           <w:tcPr>
             <w:tcW w:w="1742" w:type="dxa"/>
@@ -1031,6 +1049,9 @@
               <w:ind w:left="0"/>
             </w:pPr>
             <w:r>
+              <w:t xml:space="preserve"> </w:t>
+            </w:r>
+            <w:r>
               <w:t>I1</w:t>
             </w:r>
           </w:p>
@@ -1080,21 +1101,156 @@
               <w:t xml:space="preserve"> com sucesso</w:t>
             </w:r>
           </w:p>
+        </w:tc>
+        <w:tc>
+          <w:tcPr>
+            <w:tcW w:w="1828" w:type="dxa"/>
+          </w:tcPr>
           <w:p>
             <w:pPr>
               <w:pStyle w:val="Corpodetexto"/>
               <w:spacing w:before="60"/>
-              <w:ind w:left="360"/>
+              <w:ind w:left="0"/>
             </w:pPr>
             <w:r>
-              <w:t xml:space="preserve">Estudo aprofundado na </w:t>
-            </w:r>
-            <w:r>
-              <w:t>Linguagem A</w:t>
-            </w:r>
-            <w:r>
-              <w:t>ndroid</w:t>
-            </w:r>
+              <w:t>Período</w:t>
+            </w:r>
+          </w:p>
+          <w:p>
+            <w:pPr>
+              <w:pStyle w:val="Corpodetexto"/>
+              <w:spacing w:before="60"/>
+              <w:ind w:left="0"/>
+            </w:pPr>
+            <w:r>
+              <w:t>29</w:t>
+            </w:r>
+            <w:r>
+              <w:t>/10</w:t>
+            </w:r>
+            <w:r>
+              <w:t>/2013</w:t>
+            </w:r>
+          </w:p>
+        </w:tc>
+        <w:tc>
+          <w:tcPr>
+            <w:tcW w:w="1731" w:type="dxa"/>
+          </w:tcPr>
+          <w:p>
+            <w:pPr>
+              <w:pStyle w:val="Corpodetexto"/>
+              <w:spacing w:before="60"/>
+              <w:ind w:left="0"/>
+            </w:pPr>
+            <w:r>
+              <w:t>60%</w:t>
+            </w:r>
+          </w:p>
+        </w:tc>
+      </w:tr>
+      <w:tr>
+        <w:tc>
+          <w:tcPr>
+            <w:tcW w:w="1742" w:type="dxa"/>
+          </w:tcPr>
+          <w:p>
+            <w:pPr>
+              <w:pStyle w:val="Corpodetexto"/>
+              <w:spacing w:before="60"/>
+              <w:ind w:left="0"/>
+            </w:pPr>
+            <w:r>
+              <w:lastRenderedPageBreak/>
+              <w:t>Login</w:t>
+            </w:r>
+          </w:p>
+        </w:tc>
+        <w:tc>
+          <w:tcPr>
+            <w:tcW w:w="984" w:type="dxa"/>
+          </w:tcPr>
+          <w:p>
+            <w:pPr>
+              <w:pStyle w:val="Corpodetexto"/>
+              <w:spacing w:before="60"/>
+              <w:ind w:left="0"/>
+            </w:pPr>
+            <w:r>
+              <w:t>I2</w:t>
+            </w:r>
+          </w:p>
+        </w:tc>
+        <w:tc>
+          <w:tcPr>
+            <w:tcW w:w="2571" w:type="dxa"/>
+          </w:tcPr>
+          <w:p>
+            <w:pPr>
+              <w:pStyle w:val="Corpodetexto"/>
+              <w:spacing w:before="60"/>
+              <w:ind w:left="0"/>
+            </w:pPr>
+            <w:r>
+              <w:t>Objetivo</w:t>
+            </w:r>
+          </w:p>
+          <w:p>
+            <w:pPr>
+              <w:pStyle w:val="Corpodetexto"/>
+              <w:spacing w:before="60"/>
+              <w:ind w:left="0"/>
+            </w:pPr>
+            <w:r>
+              <w:t xml:space="preserve">    </w:t>
+            </w:r>
+            <w:r>
+              <w:t>Especificar o Caso de Uso</w:t>
+            </w:r>
+            <w:r>
+              <w:t xml:space="preserve">: </w:t>
+            </w:r>
+            <w:r>
+              <w:t>Login do Usuário</w:t>
+            </w:r>
+            <w:r>
+              <w:br/>
+            </w:r>
+            <w:r>
+              <w:t>Cenário</w:t>
+            </w:r>
+            <w:r>
+              <w:t xml:space="preserve"> 1:</w:t>
+            </w:r>
+            <w:r>
+              <w:t xml:space="preserve"> </w:t>
+            </w:r>
+            <w:r>
+              <w:t>Login do Usuário</w:t>
+            </w:r>
+            <w:r>
+              <w:t xml:space="preserve"> com sucesso</w:t>
+            </w:r>
+            <w:r>
+              <w:t>.</w:t>
+            </w:r>
+          </w:p>
+          <w:p>
+            <w:pPr>
+              <w:pStyle w:val="Corpodetexto"/>
+              <w:spacing w:before="60"/>
+              <w:ind w:left="0"/>
+            </w:pPr>
+            <w:r>
+              <w:t>Cenario 2: Login Invalido.</w:t>
+            </w:r>
+          </w:p>
+          <w:p>
+            <w:pPr>
+              <w:pStyle w:val="Corpodetexto"/>
+              <w:spacing w:before="60"/>
+              <w:ind w:left="0"/>
+            </w:pPr>
           </w:p>
         </w:tc>
         <w:tc>
@@ -1108,7 +1264,7 @@
               <w:ind w:left="0"/>
             </w:pPr>
             <w:r>
-              <w:t>Período</w:t>
+              <w:t xml:space="preserve">Período </w:t>
             </w:r>
           </w:p>
           <w:p>
@@ -1118,13 +1274,7 @@
               <w:ind w:left="0"/>
             </w:pPr>
             <w:r>
-              <w:t>29</w:t>
-            </w:r>
-            <w:r>
-              <w:t>/10</w:t>
-            </w:r>
-            <w:r>
-              <w:t>/2013</w:t>
+              <w:t>20/11/2013</w:t>
             </w:r>
           </w:p>
         </w:tc>
@@ -1139,7 +1289,7 @@
               <w:ind w:left="0"/>
             </w:pPr>
             <w:r>
-              <w:t>0</w:t>
+              <w:t>10%</w:t>
             </w:r>
           </w:p>
         </w:tc>
@@ -1212,9 +1362,9 @@
           </w:p>
         </w:tc>
       </w:tr>
+      <w:bookmarkEnd w:id="0"/>
       <w:bookmarkEnd w:id="1"/>
       <w:bookmarkEnd w:id="2"/>
-      <w:bookmarkEnd w:id="3"/>
     </w:tbl>
     <w:p/>
     <w:p/>
@@ -1223,7 +1373,6 @@
         <w:pStyle w:val="Ttulo1"/>
       </w:pPr>
       <w:r>
-        <w:lastRenderedPageBreak/>
         <w:t>Deployment e Distribuição</w:t>
       </w:r>
     </w:p>
@@ -1317,6 +1466,9 @@
       </w:pPr>
       <w:r>
         <w:t>Para aplicações futuras</w:t>
+      </w:r>
+      <w:r>
+        <w:t>.</w:t>
       </w:r>
     </w:p>
     <w:p/>
@@ -1485,16 +1637,31 @@
             </w:rPr>
             <w:t>de</w:t>
           </w:r>
-          <w:fldSimple w:instr=" NUMPAGES  \* MERGEFORMAT ">
-            <w:r>
-              <w:rPr>
-                <w:rStyle w:val="Nmerodepgina"/>
-                <w:noProof/>
-                <w:lang w:val="en-US"/>
-              </w:rPr>
-              <w:t>2</w:t>
-            </w:r>
-          </w:fldSimple>
+          <w:r>
+            <w:fldChar w:fldCharType="begin"/>
+          </w:r>
+          <w:r>
+            <w:instrText xml:space="preserve"> NUMPAGES  \* MERGEFORMAT </w:instrText>
+          </w:r>
+          <w:r>
+            <w:fldChar w:fldCharType="separate"/>
+          </w:r>
+          <w:r>
+            <w:rPr>
+              <w:rStyle w:val="Nmerodepgina"/>
+              <w:noProof/>
+              <w:lang w:val="en-US"/>
+            </w:rPr>
+            <w:t>2</w:t>
+          </w:r>
+          <w:r>
+            <w:rPr>
+              <w:rStyle w:val="Nmerodepgina"/>
+              <w:noProof/>
+              <w:lang w:val="en-US"/>
+            </w:rPr>
+            <w:fldChar w:fldCharType="end"/>
+          </w:r>
         </w:p>
       </w:tc>
     </w:tr>
@@ -1572,6 +1739,9 @@
             <w:spacing w:before="40"/>
             <w:ind w:right="68"/>
           </w:pPr>
+          <w:r>
+            <w:t xml:space="preserve">  Atualização</w:t>
+          </w:r>
         </w:p>
       </w:tc>
     </w:tr>
@@ -1592,7 +1762,10 @@
         </w:tcPr>
         <w:p>
           <w:r>
-            <w:t xml:space="preserve">  Data: 22/09/2013</w:t>
+            <w:t xml:space="preserve">  Data: 20/11</w:t>
+          </w:r>
+          <w:r>
+            <w:t>/2013</w:t>
           </w:r>
         </w:p>
       </w:tc>
@@ -4379,7 +4552,7 @@
 </file>
 
 <file path=customXml/itemProps1.xml><?xml version="1.0" encoding="utf-8"?>
-<ds:datastoreItem xmlns:ds="http://schemas.openxmlformats.org/officeDocument/2006/customXml" ds:itemID="{DE7C074D-15AC-45B8-A691-E23D8037D593}">
+<ds:datastoreItem xmlns:ds="http://schemas.openxmlformats.org/officeDocument/2006/customXml" ds:itemID="{E7619680-A310-41B9-ACDA-B597377C73E5}">
   <ds:schemaRefs>
     <ds:schemaRef ds:uri="http://schemas.openxmlformats.org/officeDocument/2006/bibliography"/>
   </ds:schemaRefs>

</xml_diff>